<commit_message>
Data analysis report secton done
</commit_message>
<xml_diff>
--- a/Teaching - BCIS301 Assessment 1 - S2 2019 - Instructions.docx
+++ b/Teaching - BCIS301 Assessment 1 - S2 2019 - Instructions.docx
@@ -1,6 +1,6 @@
 
 <file path=word/document.xml><?xml version="1.0" encoding="utf-8"?>
-<w:document xmlns:wpc="http://schemas.microsoft.com/office/word/2010/wordprocessingCanvas" xmlns:cx="http://schemas.microsoft.com/office/drawing/2014/chartex" xmlns:cx1="http://schemas.microsoft.com/office/drawing/2015/9/8/chartex" xmlns:mc="http://schemas.openxmlformats.org/markup-compatibility/2006" xmlns:o="urn:schemas-microsoft-com:office:office" xmlns:r="http://schemas.openxmlformats.org/officeDocument/2006/relationships" xmlns:m="http://schemas.openxmlformats.org/officeDocument/2006/math" xmlns:v="urn:schemas-microsoft-com:vml" xmlns:wp14="http://schemas.microsoft.com/office/word/2010/wordprocessingDrawing" xmlns:wp="http://schemas.openxmlformats.org/drawingml/2006/wordprocessingDrawing" xmlns:w10="urn:schemas-microsoft-com:office:word" xmlns:w="http://schemas.openxmlformats.org/wordprocessingml/2006/main" xmlns:w14="http://schemas.microsoft.com/office/word/2010/wordml" xmlns:w15="http://schemas.microsoft.com/office/word/2012/wordml" xmlns:w16se="http://schemas.microsoft.com/office/word/2015/wordml/symex" xmlns:wpg="http://schemas.microsoft.com/office/word/2010/wordprocessingGroup" xmlns:wpi="http://schemas.microsoft.com/office/word/2010/wordprocessingInk" xmlns:wne="http://schemas.microsoft.com/office/word/2006/wordml" xmlns:wps="http://schemas.microsoft.com/office/word/2010/wordprocessingShape" mc:Ignorable="w14 w15 w16se wp14">
+<w:document xmlns:wpc="http://schemas.microsoft.com/office/word/2010/wordprocessingCanvas" xmlns:cx="http://schemas.microsoft.com/office/drawing/2014/chartex" xmlns:cx1="http://schemas.microsoft.com/office/drawing/2015/9/8/chartex" xmlns:cx2="http://schemas.microsoft.com/office/drawing/2015/10/21/chartex" xmlns:cx3="http://schemas.microsoft.com/office/drawing/2016/5/9/chartex" xmlns:cx4="http://schemas.microsoft.com/office/drawing/2016/5/10/chartex" xmlns:cx5="http://schemas.microsoft.com/office/drawing/2016/5/11/chartex" xmlns:cx6="http://schemas.microsoft.com/office/drawing/2016/5/12/chartex" xmlns:cx7="http://schemas.microsoft.com/office/drawing/2016/5/13/chartex" xmlns:cx8="http://schemas.microsoft.com/office/drawing/2016/5/14/chartex" xmlns:mc="http://schemas.openxmlformats.org/markup-compatibility/2006" xmlns:aink="http://schemas.microsoft.com/office/drawing/2016/ink" xmlns:am3d="http://schemas.microsoft.com/office/drawing/2017/model3d" xmlns:o="urn:schemas-microsoft-com:office:office" xmlns:r="http://schemas.openxmlformats.org/officeDocument/2006/relationships" xmlns:m="http://schemas.openxmlformats.org/officeDocument/2006/math" xmlns:v="urn:schemas-microsoft-com:vml" xmlns:wp14="http://schemas.microsoft.com/office/word/2010/wordprocessingDrawing" xmlns:wp="http://schemas.openxmlformats.org/drawingml/2006/wordprocessingDrawing" xmlns:w10="urn:schemas-microsoft-com:office:word" xmlns:w="http://schemas.openxmlformats.org/wordprocessingml/2006/main" xmlns:w14="http://schemas.microsoft.com/office/word/2010/wordml" xmlns:w15="http://schemas.microsoft.com/office/word/2012/wordml" xmlns:w16cid="http://schemas.microsoft.com/office/word/2016/wordml/cid" xmlns:w16se="http://schemas.microsoft.com/office/word/2015/wordml/symex" xmlns:wpg="http://schemas.microsoft.com/office/word/2010/wordprocessingGroup" xmlns:wpi="http://schemas.microsoft.com/office/word/2010/wordprocessingInk" xmlns:wne="http://schemas.microsoft.com/office/word/2006/wordml" xmlns:wps="http://schemas.microsoft.com/office/word/2010/wordprocessingShape" mc:Ignorable="w14 w15 w16se w16cid wp14">
   <w:body>
     <w:p>
       <w:pPr>
@@ -138,7 +138,6 @@
         </w:rPr>
         <w:t xml:space="preserve">on </w:t>
       </w:r>
-      <w:proofErr w:type="gramStart"/>
       <w:r>
         <w:rPr>
           <w:b/>
@@ -189,7 +188,6 @@
         </w:rPr>
         <w:t>October</w:t>
       </w:r>
-      <w:proofErr w:type="gramEnd"/>
       <w:r>
         <w:rPr>
           <w:b/>
@@ -276,11 +274,11 @@
         <w:t>s</w:t>
       </w:r>
       <w:r>
-        <w:t xml:space="preserve"> – including systematic data gathering, qualitative analysis of data</w:t>
+        <w:t xml:space="preserve"> – including systematic data gathering, qualitative analysis of </w:t>
       </w:r>
       <w:proofErr w:type="gramStart"/>
       <w:r>
-        <w:t xml:space="preserve">, </w:t>
+        <w:t xml:space="preserve">data, </w:t>
       </w:r>
       <w:r>
         <w:t xml:space="preserve"> strategic</w:t>
@@ -301,15 +299,7 @@
     </w:p>
     <w:p>
       <w:r>
-        <w:t xml:space="preserve">The assessment </w:t>
-      </w:r>
-      <w:proofErr w:type="gramStart"/>
-      <w:r>
-        <w:t>is expected</w:t>
-      </w:r>
-      <w:proofErr w:type="gramEnd"/>
-      <w:r>
-        <w:t xml:space="preserve"> to </w:t>
+        <w:t xml:space="preserve">The assessment is expected to </w:t>
       </w:r>
       <w:r>
         <w:t>include:</w:t>
@@ -330,15 +320,7 @@
         <w:t xml:space="preserve">three articles discussing </w:t>
       </w:r>
       <w:r>
-        <w:t xml:space="preserve">real IT deployment initiatives that failed. The sources </w:t>
-      </w:r>
-      <w:proofErr w:type="gramStart"/>
-      <w:r>
-        <w:t>will be made</w:t>
-      </w:r>
-      <w:proofErr w:type="gramEnd"/>
-      <w:r>
-        <w:t xml:space="preserve"> available.</w:t>
+        <w:t>real IT deployment initiatives that failed. The sources will be made available.</w:t>
       </w:r>
     </w:p>
     <w:p>
@@ -379,15 +361,7 @@
     </w:p>
     <w:p>
       <w:r>
-        <w:t xml:space="preserve">You </w:t>
-      </w:r>
-      <w:proofErr w:type="gramStart"/>
-      <w:r>
-        <w:t>are expected</w:t>
-      </w:r>
-      <w:proofErr w:type="gramEnd"/>
-      <w:r>
-        <w:t xml:space="preserve"> to deliver:</w:t>
+        <w:t>You are expected to deliver:</w:t>
       </w:r>
     </w:p>
     <w:p>
@@ -1152,7 +1126,13 @@
               <w:t>relevance</w:t>
             </w:r>
             <w:r>
-              <w:t xml:space="preserve"> of data, adequacy and volume of data, data reduction/grouping, relevant categories and themes identified, themes and categories connect o the purpose of the investigation, </w:t>
+              <w:t xml:space="preserve"> of data, adequacy and volume of data, data reduction/grouping, relevant categories and themes identified, themes and categories connect o</w:t>
+            </w:r>
+            <w:r>
+              <w:t>f</w:t>
+            </w:r>
+            <w:r>
+              <w:t xml:space="preserve"> the purpose of the investigation, </w:t>
             </w:r>
             <w:r>
               <w:t xml:space="preserve">the </w:t>
@@ -1200,8 +1180,15 @@
             <w:tcW w:w="2410" w:type="dxa"/>
           </w:tcPr>
           <w:p>
-            <w:r>
-              <w:t xml:space="preserve">Discussions, </w:t>
+            <w:bookmarkStart w:id="0" w:name="_Hlk21943614"/>
+            <w:bookmarkStart w:id="1" w:name="_GoBack"/>
+            <w:r>
+              <w:t>Discussions</w:t>
+            </w:r>
+            <w:bookmarkEnd w:id="0"/>
+            <w:bookmarkEnd w:id="1"/>
+            <w:r>
+              <w:t xml:space="preserve">, </w:t>
             </w:r>
             <w:r>
               <w:t xml:space="preserve">analysis, </w:t>
@@ -1281,24 +1268,13 @@
               <w:t>odel</w:t>
             </w:r>
             <w:r>
-              <w:t xml:space="preserve"> </w:t>
-            </w:r>
-            <w:proofErr w:type="gramStart"/>
-            <w:r>
-              <w:t xml:space="preserve">is expected to </w:t>
-            </w:r>
-            <w:r>
-              <w:rPr>
-                <w:noProof/>
-              </w:rPr>
-              <w:t>be connected</w:t>
-            </w:r>
-            <w:proofErr w:type="gramEnd"/>
-            <w:r>
-              <w:rPr>
-                <w:noProof/>
-              </w:rPr>
-              <w:t xml:space="preserve"> to the data from the case studies.</w:t>
+              <w:t xml:space="preserve"> is expected to </w:t>
+            </w:r>
+            <w:r>
+              <w:rPr>
+                <w:noProof/>
+              </w:rPr>
+              <w:t>be connected to the data from the case studies.</w:t>
             </w:r>
           </w:p>
           <w:p/>
@@ -2256,8 +2232,6 @@
           <w:u w:val="single"/>
         </w:rPr>
       </w:pPr>
-      <w:bookmarkStart w:id="0" w:name="_GoBack"/>
-      <w:bookmarkEnd w:id="0"/>
     </w:p>
     <w:sectPr>
       <w:pgSz w:w="11906" w:h="16838"/>
@@ -2270,7 +2244,7 @@
 </file>
 
 <file path=word/numbering.xml><?xml version="1.0" encoding="utf-8"?>
-<w:numbering xmlns:wpc="http://schemas.microsoft.com/office/word/2010/wordprocessingCanvas" xmlns:cx="http://schemas.microsoft.com/office/drawing/2014/chartex" xmlns:cx1="http://schemas.microsoft.com/office/drawing/2015/9/8/chartex" xmlns:mc="http://schemas.openxmlformats.org/markup-compatibility/2006" xmlns:o="urn:schemas-microsoft-com:office:office" xmlns:r="http://schemas.openxmlformats.org/officeDocument/2006/relationships" xmlns:m="http://schemas.openxmlformats.org/officeDocument/2006/math" xmlns:v="urn:schemas-microsoft-com:vml" xmlns:wp14="http://schemas.microsoft.com/office/word/2010/wordprocessingDrawing" xmlns:wp="http://schemas.openxmlformats.org/drawingml/2006/wordprocessingDrawing" xmlns:w10="urn:schemas-microsoft-com:office:word" xmlns:w="http://schemas.openxmlformats.org/wordprocessingml/2006/main" xmlns:w14="http://schemas.microsoft.com/office/word/2010/wordml" xmlns:w15="http://schemas.microsoft.com/office/word/2012/wordml" xmlns:w16se="http://schemas.microsoft.com/office/word/2015/wordml/symex" xmlns:wpg="http://schemas.microsoft.com/office/word/2010/wordprocessingGroup" xmlns:wpi="http://schemas.microsoft.com/office/word/2010/wordprocessingInk" xmlns:wne="http://schemas.microsoft.com/office/word/2006/wordml" xmlns:wps="http://schemas.microsoft.com/office/word/2010/wordprocessingShape" mc:Ignorable="w14 w15 w16se wp14">
+<w:numbering xmlns:wpc="http://schemas.microsoft.com/office/word/2010/wordprocessingCanvas" xmlns:cx="http://schemas.microsoft.com/office/drawing/2014/chartex" xmlns:cx1="http://schemas.microsoft.com/office/drawing/2015/9/8/chartex" xmlns:cx2="http://schemas.microsoft.com/office/drawing/2015/10/21/chartex" xmlns:cx3="http://schemas.microsoft.com/office/drawing/2016/5/9/chartex" xmlns:cx4="http://schemas.microsoft.com/office/drawing/2016/5/10/chartex" xmlns:cx5="http://schemas.microsoft.com/office/drawing/2016/5/11/chartex" xmlns:cx6="http://schemas.microsoft.com/office/drawing/2016/5/12/chartex" xmlns:cx7="http://schemas.microsoft.com/office/drawing/2016/5/13/chartex" xmlns:cx8="http://schemas.microsoft.com/office/drawing/2016/5/14/chartex" xmlns:mc="http://schemas.openxmlformats.org/markup-compatibility/2006" xmlns:aink="http://schemas.microsoft.com/office/drawing/2016/ink" xmlns:am3d="http://schemas.microsoft.com/office/drawing/2017/model3d" xmlns:o="urn:schemas-microsoft-com:office:office" xmlns:r="http://schemas.openxmlformats.org/officeDocument/2006/relationships" xmlns:m="http://schemas.openxmlformats.org/officeDocument/2006/math" xmlns:v="urn:schemas-microsoft-com:vml" xmlns:wp14="http://schemas.microsoft.com/office/word/2010/wordprocessingDrawing" xmlns:wp="http://schemas.openxmlformats.org/drawingml/2006/wordprocessingDrawing" xmlns:w10="urn:schemas-microsoft-com:office:word" xmlns:w="http://schemas.openxmlformats.org/wordprocessingml/2006/main" xmlns:w14="http://schemas.microsoft.com/office/word/2010/wordml" xmlns:w15="http://schemas.microsoft.com/office/word/2012/wordml" xmlns:w16cid="http://schemas.microsoft.com/office/word/2016/wordml/cid" xmlns:w16se="http://schemas.microsoft.com/office/word/2015/wordml/symex" xmlns:wpg="http://schemas.microsoft.com/office/word/2010/wordprocessingGroup" xmlns:wpi="http://schemas.microsoft.com/office/word/2010/wordprocessingInk" xmlns:wne="http://schemas.microsoft.com/office/word/2006/wordml" xmlns:wps="http://schemas.microsoft.com/office/word/2010/wordprocessingShape" mc:Ignorable="w14 w15 w16se w16cid wp14">
   <w:abstractNum w:abstractNumId="0" w15:restartNumberingAfterBreak="0">
     <w:nsid w:val="017052D9"/>
     <w:multiLevelType w:val="hybridMultilevel"/>
@@ -3313,7 +3287,7 @@
 </file>
 
 <file path=word/styles.xml><?xml version="1.0" encoding="utf-8"?>
-<w:styles xmlns:mc="http://schemas.openxmlformats.org/markup-compatibility/2006" xmlns:r="http://schemas.openxmlformats.org/officeDocument/2006/relationships" xmlns:w="http://schemas.openxmlformats.org/wordprocessingml/2006/main" xmlns:w14="http://schemas.microsoft.com/office/word/2010/wordml" xmlns:w15="http://schemas.microsoft.com/office/word/2012/wordml" xmlns:w16se="http://schemas.microsoft.com/office/word/2015/wordml/symex" mc:Ignorable="w14 w15 w16se">
+<w:styles xmlns:mc="http://schemas.openxmlformats.org/markup-compatibility/2006" xmlns:r="http://schemas.openxmlformats.org/officeDocument/2006/relationships" xmlns:w="http://schemas.openxmlformats.org/wordprocessingml/2006/main" xmlns:w14="http://schemas.microsoft.com/office/word/2010/wordml" xmlns:w15="http://schemas.microsoft.com/office/word/2012/wordml" xmlns:w16cid="http://schemas.microsoft.com/office/word/2016/wordml/cid" xmlns:w16se="http://schemas.microsoft.com/office/word/2015/wordml/symex" mc:Ignorable="w14 w15 w16se w16cid">
   <w:docDefaults>
     <w:rPrDefault>
       <w:rPr>
@@ -3329,7 +3303,7 @@
       </w:pPr>
     </w:pPrDefault>
   </w:docDefaults>
-  <w:latentStyles w:defLockedState="0" w:defUIPriority="99" w:defSemiHidden="0" w:defUnhideWhenUsed="0" w:defQFormat="0" w:count="371">
+  <w:latentStyles w:defLockedState="0" w:defUIPriority="99" w:defSemiHidden="0" w:defUnhideWhenUsed="0" w:defQFormat="0" w:count="375">
     <w:lsdException w:name="Normal" w:uiPriority="0" w:qFormat="1"/>
     <w:lsdException w:name="heading 1" w:uiPriority="9" w:qFormat="1"/>
     <w:lsdException w:name="heading 2" w:semiHidden="1" w:uiPriority="9" w:unhideWhenUsed="1" w:qFormat="1"/>
@@ -3435,7 +3409,6 @@
     <w:lsdException w:name="HTML Sample" w:semiHidden="1" w:unhideWhenUsed="1"/>
     <w:lsdException w:name="HTML Typewriter" w:semiHidden="1" w:unhideWhenUsed="1"/>
     <w:lsdException w:name="HTML Variable" w:semiHidden="1" w:unhideWhenUsed="1"/>
-    <w:lsdException w:name="Normal Table" w:semiHidden="1" w:unhideWhenUsed="1"/>
     <w:lsdException w:name="annotation subject" w:semiHidden="1" w:unhideWhenUsed="1"/>
     <w:lsdException w:name="No List" w:semiHidden="1" w:unhideWhenUsed="1"/>
     <w:lsdException w:name="Outline List 1" w:semiHidden="1" w:unhideWhenUsed="1"/>
@@ -3479,10 +3452,8 @@
     <w:lsdException w:name="Table Elegant" w:semiHidden="1" w:unhideWhenUsed="1"/>
     <w:lsdException w:name="Table Professional" w:semiHidden="1" w:unhideWhenUsed="1"/>
     <w:lsdException w:name="Table Subtle 1" w:semiHidden="1" w:unhideWhenUsed="1"/>
-    <w:lsdException w:name="Table Subtle 2" w:semiHidden="1" w:unhideWhenUsed="1"/>
     <w:lsdException w:name="Table Web 1" w:semiHidden="1" w:unhideWhenUsed="1"/>
     <w:lsdException w:name="Table Web 2" w:semiHidden="1" w:unhideWhenUsed="1"/>
-    <w:lsdException w:name="Table Web 3" w:semiHidden="1" w:unhideWhenUsed="1"/>
     <w:lsdException w:name="Balloon Text" w:semiHidden="1" w:unhideWhenUsed="1"/>
     <w:lsdException w:name="Table Grid" w:uiPriority="39"/>
     <w:lsdException w:name="Table Theme" w:semiHidden="1" w:unhideWhenUsed="1"/>
@@ -3701,6 +3672,10 @@
     <w:lsdException w:name="List Table 5 Dark Accent 6" w:uiPriority="50"/>
     <w:lsdException w:name="List Table 6 Colorful Accent 6" w:uiPriority="51"/>
     <w:lsdException w:name="List Table 7 Colorful Accent 6" w:uiPriority="52"/>
+    <w:lsdException w:name="Mention" w:semiHidden="1" w:unhideWhenUsed="1"/>
+    <w:lsdException w:name="Smart Hyperlink" w:semiHidden="1" w:unhideWhenUsed="1"/>
+    <w:lsdException w:name="Hashtag" w:semiHidden="1" w:unhideWhenUsed="1"/>
+    <w:lsdException w:name="Unresolved Mention" w:semiHidden="1" w:unhideWhenUsed="1"/>
   </w:latentStyles>
   <w:style w:type="paragraph" w:default="1" w:styleId="Normal">
     <w:name w:val="Normal"/>

</xml_diff>